<commit_message>
added weather api as reference
</commit_message>
<xml_diff>
--- a/Report/ML-DL.docx
+++ b/Report/ML-DL.docx
@@ -389,21 +389,7 @@
                       <w:rFonts w:cs="Calibri" w:ascii="Calibri" w:hAnsi="Calibri" w:asciiTheme="minorHAnsi" w:cstheme="minorHAnsi" w:hAnsiTheme="minorHAnsi"/>
                       <w:sz w:val="24"/>
                     </w:rPr>
-                    <w:t>Basel Al-</w:t>
-                  </w:r>
-                  <w:r>
-                    <w:rPr>
-                      <w:rFonts w:cs="Calibri" w:ascii="Calibri" w:hAnsi="Calibri" w:asciiTheme="minorHAnsi" w:cstheme="minorHAnsi" w:hAnsiTheme="minorHAnsi"/>
-                      <w:sz w:val="24"/>
-                    </w:rPr>
-                    <w:t>D</w:t>
-                  </w:r>
-                  <w:r>
-                    <w:rPr>
-                      <w:rFonts w:cs="Calibri" w:ascii="Calibri" w:hAnsi="Calibri" w:asciiTheme="minorHAnsi" w:cstheme="minorHAnsi" w:hAnsiTheme="minorHAnsi"/>
-                      <w:sz w:val="24"/>
-                    </w:rPr>
-                    <w:t>wairi</w:t>
+                    <w:t>Basel Al-Dwairi</w:t>
                   </w:r>
                 </w:p>
               </w:tc>
@@ -879,10 +865,10 @@
           <w:sz w:val="24"/>
         </w:rPr>
       </w:pPr>
-      <w:bookmarkStart w:id="0" w:name="_Toc380475774"/>
-      <w:bookmarkStart w:id="1" w:name="_Toc410906854"/>
-      <w:bookmarkStart w:id="2" w:name="_Toc410906897"/>
-      <w:bookmarkStart w:id="3" w:name="_Toc410907625"/>
+      <w:bookmarkStart w:id="0" w:name="_Toc410907625"/>
+      <w:bookmarkStart w:id="1" w:name="_Toc410906897"/>
+      <w:bookmarkStart w:id="2" w:name="_Toc410906854"/>
+      <w:bookmarkStart w:id="3" w:name="_Toc380475774"/>
       <w:r>
         <w:rPr>
           <w:rFonts w:cs="Calibri" w:ascii="Calibri" w:hAnsi="Calibri" w:asciiTheme="minorHAnsi" w:cstheme="minorHAnsi" w:hAnsiTheme="minorHAnsi"/>
@@ -1430,6 +1416,23 @@
         <w:spacing w:lineRule="auto" w:line="276"/>
         <w:rPr>
           <w:rFonts w:ascii="Calibri" w:hAnsi="Calibri" w:cs="Calibri" w:asciiTheme="minorHAnsi" w:cstheme="minorHAnsi" w:hAnsiTheme="minorHAnsi"/>
+          <w:sz w:val="24"/>
+        </w:rPr>
+      </w:pPr>
+      <w:r>
+        <w:rPr>
+          <w:rFonts w:cs="Calibri" w:ascii="Calibri" w:hAnsi="Calibri" w:asciiTheme="minorHAnsi" w:cstheme="minorHAnsi" w:hAnsiTheme="minorHAnsi"/>
+          <w:sz w:val="24"/>
+        </w:rPr>
+        <w:t>The API is from Weather Underground</w:t>
+      </w:r>
+    </w:p>
+    <w:p>
+      <w:pPr>
+        <w:pStyle w:val="Normal"/>
+        <w:spacing w:lineRule="auto" w:line="276"/>
+        <w:rPr>
+          <w:rFonts w:ascii="Calibri" w:hAnsi="Calibri" w:cs="Calibri" w:asciiTheme="minorHAnsi" w:cstheme="minorHAnsi" w:hAnsiTheme="minorHAnsi"/>
           <w:b/>
           <w:bCs/>
           <w:sz w:val="24"/>
@@ -3873,7 +3876,10 @@
         </w:rPr>
       </w:pPr>
       <w:r>
-        <w:rPr/>
+        <w:rPr>
+          <w:rFonts w:cs="Calibri" w:cstheme="minorHAnsi" w:ascii="Calibri" w:hAnsi="Calibri"/>
+          <w:sz w:val="24"/>
+        </w:rPr>
       </w:r>
     </w:p>
     <w:p>
@@ -3891,15 +3897,7 @@
           <w:rFonts w:cs="Calibri" w:ascii="Calibri" w:hAnsi="Calibri" w:asciiTheme="minorHAnsi" w:cstheme="minorHAnsi" w:hAnsiTheme="minorHAnsi"/>
           <w:sz w:val="24"/>
         </w:rPr>
-        <w:t xml:space="preserve">7.1 </w:t>
-      </w:r>
-      <w:r>
-        <w:rPr>
-          <w:rStyle w:val="Strong"/>
-          <w:rFonts w:cs="Calibri" w:ascii="Calibri" w:hAnsi="Calibri" w:asciiTheme="minorHAnsi" w:cstheme="minorHAnsi" w:hAnsiTheme="minorHAnsi"/>
-          <w:sz w:val="24"/>
-        </w:rPr>
-        <w:t>Lag-Based Feature Impact:</w:t>
+        <w:t>7.1 Lag-Based Feature Impact:</w:t>
       </w:r>
       <w:r>
         <w:rPr>
@@ -4162,20 +4160,26 @@
         </w:rPr>
       </w:pPr>
       <w:r>
-        <w:rPr/>
-      </w:r>
-    </w:p>
-    <w:p>
-      <w:pPr>
-        <w:pStyle w:val="Normal"/>
-        <w:spacing w:lineRule="auto" w:line="276"/>
-        <w:rPr>
-          <w:rFonts w:ascii="Calibri" w:hAnsi="Calibri" w:cs="Calibri" w:asciiTheme="minorHAnsi" w:cstheme="minorHAnsi" w:hAnsiTheme="minorHAnsi"/>
-          <w:sz w:val="24"/>
-        </w:rPr>
-      </w:pPr>
-      <w:r>
-        <w:rPr/>
+        <w:rPr>
+          <w:rFonts w:cs="Calibri" w:cstheme="minorHAnsi" w:ascii="Calibri" w:hAnsi="Calibri"/>
+          <w:sz w:val="24"/>
+        </w:rPr>
+      </w:r>
+    </w:p>
+    <w:p>
+      <w:pPr>
+        <w:pStyle w:val="Normal"/>
+        <w:spacing w:lineRule="auto" w:line="276"/>
+        <w:rPr>
+          <w:rFonts w:ascii="Calibri" w:hAnsi="Calibri" w:cs="Calibri" w:asciiTheme="minorHAnsi" w:cstheme="minorHAnsi" w:hAnsiTheme="minorHAnsi"/>
+          <w:sz w:val="24"/>
+        </w:rPr>
+      </w:pPr>
+      <w:r>
+        <w:rPr>
+          <w:rFonts w:cs="Calibri" w:cstheme="minorHAnsi" w:ascii="Calibri" w:hAnsi="Calibri"/>
+          <w:sz w:val="24"/>
+        </w:rPr>
       </w:r>
     </w:p>
     <w:p>
@@ -4212,32 +4216,30 @@
         </w:rPr>
         <w:t xml:space="preserve">Github : </w:t>
       </w:r>
-      <w:hyperlink r:id="rId13">
-        <w:r>
-          <w:rPr>
-            <w:rStyle w:val="Hyperlink"/>
-            <w:rFonts w:cs="Calibri" w:ascii="Calibri" w:hAnsi="Calibri" w:asciiTheme="minorHAnsi" w:cstheme="minorHAnsi" w:hAnsiTheme="minorHAnsi"/>
-            <w:b w:val="false"/>
-            <w:bCs w:val="false"/>
-            <w:sz w:val="24"/>
-          </w:rPr>
-          <w:t>https://github.com/Basel-Aldwairi/Temperature_TSA</w:t>
-        </w:r>
-      </w:hyperlink>
-    </w:p>
-    <w:p>
-      <w:pPr>
-        <w:pStyle w:val="Normal"/>
-        <w:spacing w:lineRule="auto" w:line="276"/>
-        <w:rPr>
-          <w:rFonts w:ascii="Calibri" w:hAnsi="Calibri" w:cs="Calibri" w:asciiTheme="minorHAnsi" w:cstheme="minorHAnsi" w:hAnsiTheme="minorHAnsi"/>
-          <w:sz w:val="24"/>
-        </w:rPr>
-      </w:pPr>
-      <w:r>
-        <w:rPr>
+      <w:r>
+        <w:rPr>
+          <w:rStyle w:val="Hyperlink"/>
+          <w:rFonts w:cs="Calibri" w:ascii="Calibri" w:hAnsi="Calibri" w:asciiTheme="minorHAnsi" w:cstheme="minorHAnsi" w:hAnsiTheme="minorHAnsi"/>
           <w:b w:val="false"/>
           <w:bCs w:val="false"/>
+          <w:sz w:val="24"/>
+        </w:rPr>
+        <w:t>https://github.com/Basel-Aldwairi/Temperature_TSA</w:t>
+      </w:r>
+    </w:p>
+    <w:p>
+      <w:pPr>
+        <w:pStyle w:val="Normal"/>
+        <w:spacing w:lineRule="auto" w:line="276"/>
+        <w:rPr>
+          <w:rFonts w:ascii="Calibri" w:hAnsi="Calibri" w:cs="Calibri" w:asciiTheme="minorHAnsi" w:cstheme="minorHAnsi" w:hAnsiTheme="minorHAnsi"/>
+          <w:sz w:val="24"/>
+        </w:rPr>
+      </w:pPr>
+      <w:r>
+        <w:rPr>
+          <w:rFonts w:cs="Calibri" w:cstheme="minorHAnsi" w:ascii="Calibri" w:hAnsi="Calibri"/>
+          <w:sz w:val="24"/>
         </w:rPr>
       </w:r>
     </w:p>
@@ -4269,7 +4271,74 @@
         </w:rPr>
       </w:pPr>
       <w:r>
-        <w:rPr/>
+        <w:rPr>
+          <w:rFonts w:cs="Calibri" w:cstheme="minorHAnsi" w:ascii="Calibri" w:hAnsi="Calibri"/>
+          <w:b/>
+          <w:bCs/>
+          <w:sz w:val="24"/>
+        </w:rPr>
+      </w:r>
+    </w:p>
+    <w:p>
+      <w:pPr>
+        <w:pStyle w:val="Normal"/>
+        <w:spacing w:lineRule="auto" w:line="276"/>
+        <w:rPr>
+          <w:rFonts w:ascii="Calibri" w:hAnsi="Calibri" w:cs="Calibri" w:asciiTheme="minorHAnsi" w:cstheme="minorHAnsi" w:hAnsiTheme="minorHAnsi"/>
+          <w:b w:val="false"/>
+          <w:bCs w:val="false"/>
+          <w:sz w:val="24"/>
+        </w:rPr>
+      </w:pPr>
+      <w:r>
+        <w:rPr>
+          <w:rFonts w:cs="Calibri" w:cstheme="minorHAnsi" w:ascii="Calibri" w:hAnsi="Calibri"/>
+          <w:b w:val="false"/>
+          <w:bCs w:val="false"/>
+          <w:sz w:val="24"/>
+        </w:rPr>
+        <w:t>Weather API</w:t>
+      </w:r>
+    </w:p>
+    <w:p>
+      <w:pPr>
+        <w:pStyle w:val="Normal"/>
+        <w:spacing w:lineRule="auto" w:line="276"/>
+        <w:rPr>
+          <w:rFonts w:ascii="Calibri" w:hAnsi="Calibri" w:cs="Calibri" w:asciiTheme="minorHAnsi" w:cstheme="minorHAnsi" w:hAnsiTheme="minorHAnsi"/>
+          <w:b w:val="false"/>
+          <w:bCs w:val="false"/>
+          <w:sz w:val="24"/>
+        </w:rPr>
+      </w:pPr>
+      <w:r>
+        <w:rPr>
+          <w:rFonts w:cs="Calibri" w:cstheme="minorHAnsi" w:ascii="Calibri" w:hAnsi="Calibri"/>
+          <w:b w:val="false"/>
+          <w:bCs w:val="false"/>
+          <w:sz w:val="24"/>
+        </w:rPr>
+        <w:t>https://www.wunderground.com</w:t>
+      </w:r>
+    </w:p>
+    <w:p>
+      <w:pPr>
+        <w:pStyle w:val="Normal"/>
+        <w:spacing w:lineRule="auto" w:line="276"/>
+        <w:rPr>
+          <w:rFonts w:ascii="Calibri" w:hAnsi="Calibri" w:cs="Calibri" w:asciiTheme="minorHAnsi" w:cstheme="minorHAnsi" w:hAnsiTheme="minorHAnsi"/>
+          <w:b/>
+          <w:bCs/>
+          <w:sz w:val="24"/>
+        </w:rPr>
+      </w:pPr>
+      <w:r>
+        <w:rPr>
+          <w:rFonts w:cs="Calibri" w:cstheme="minorHAnsi" w:ascii="Calibri" w:hAnsi="Calibri"/>
+          <w:b/>
+          <w:bCs/>
+          <w:sz w:val="24"/>
+        </w:rPr>
       </w:r>
     </w:p>
     <w:p>
@@ -4282,7 +4351,7 @@
         <w:t>TensorFlow Documentation</w:t>
         <w:br/>
       </w:r>
-      <w:hyperlink r:id="rId14">
+      <w:hyperlink r:id="rId12">
         <w:r>
           <w:rPr>
             <w:rStyle w:val="Hyperlink"/>
@@ -4301,7 +4370,7 @@
         <w:t>Keras API Reference</w:t>
         <w:br/>
       </w:r>
-      <w:hyperlink r:id="rId15">
+      <w:hyperlink r:id="rId13">
         <w:r>
           <w:rPr>
             <w:rStyle w:val="Hyperlink"/>
@@ -4320,7 +4389,7 @@
         <w:t>Recurrent Neural Networks (RNN) – TensorFlow</w:t>
         <w:br/>
       </w:r>
-      <w:hyperlink r:id="rId16">
+      <w:hyperlink r:id="rId14">
         <w:r>
           <w:rPr>
             <w:rStyle w:val="Hyperlink"/>
@@ -4339,7 +4408,7 @@
         <w:t>LSTM Layer – Keras</w:t>
         <w:br/>
       </w:r>
-      <w:hyperlink r:id="rId17">
+      <w:hyperlink r:id="rId15">
         <w:r>
           <w:rPr>
             <w:rStyle w:val="Hyperlink"/>
@@ -4358,7 +4427,7 @@
         <w:t>SimpleRNN Layer – Keras</w:t>
         <w:br/>
       </w:r>
-      <w:hyperlink r:id="rId18">
+      <w:hyperlink r:id="rId16">
         <w:r>
           <w:rPr>
             <w:rStyle w:val="Hyperlink"/>
@@ -4377,7 +4446,7 @@
         <w:t>Scikit-learn Documentation</w:t>
         <w:br/>
       </w:r>
-      <w:hyperlink r:id="rId19">
+      <w:hyperlink r:id="rId17">
         <w:r>
           <w:rPr>
             <w:rStyle w:val="Hyperlink"/>
@@ -4396,7 +4465,7 @@
         <w:t>MinMaxScaler – Scikit-learn</w:t>
         <w:br/>
       </w:r>
-      <w:hyperlink r:id="rId20">
+      <w:hyperlink r:id="rId18">
         <w:r>
           <w:rPr>
             <w:rStyle w:val="Hyperlink"/>
@@ -4415,7 +4484,7 @@
         <w:t>Evaluation Metrics (MAE, MSE, R²) – Scikit-learn</w:t>
         <w:br/>
       </w:r>
-      <w:hyperlink r:id="rId21">
+      <w:hyperlink r:id="rId19">
         <w:r>
           <w:rPr>
             <w:rStyle w:val="Hyperlink"/>
@@ -4472,7 +4541,7 @@
         <w:t>Pandas Documentation</w:t>
         <w:br/>
       </w:r>
-      <w:hyperlink r:id="rId22">
+      <w:hyperlink r:id="rId20">
         <w:r>
           <w:rPr>
             <w:rStyle w:val="Hyperlink"/>
@@ -4491,7 +4560,7 @@
         <w:t>NumPy Documentation</w:t>
         <w:br/>
       </w:r>
-      <w:hyperlink r:id="rId23">
+      <w:hyperlink r:id="rId21">
         <w:r>
           <w:rPr>
             <w:rStyle w:val="Hyperlink"/>
@@ -4510,7 +4579,7 @@
         <w:t>Matplotlib Documentation</w:t>
         <w:br/>
       </w:r>
-      <w:hyperlink r:id="rId24">
+      <w:hyperlink r:id="rId22">
         <w:r>
           <w:rPr>
             <w:rStyle w:val="Hyperlink"/>
@@ -4529,7 +4598,7 @@
         <w:t>Seaborn Documentation</w:t>
         <w:br/>
       </w:r>
-      <w:hyperlink r:id="rId25">
+      <w:hyperlink r:id="rId23">
         <w:r>
           <w:rPr>
             <w:rStyle w:val="Hyperlink"/>
@@ -4548,7 +4617,7 @@
         <w:t>Time Series Analysis – Scikit-learn (Lag Features)</w:t>
         <w:br/>
       </w:r>
-      <w:hyperlink r:id="rId26">
+      <w:hyperlink r:id="rId24">
         <w:r>
           <w:rPr>
             <w:rStyle w:val="Hyperlink"/>
@@ -4567,7 +4636,7 @@
         <w:t>Early Stopping – Keras</w:t>
         <w:br/>
       </w:r>
-      <w:hyperlink r:id="rId27">
+      <w:hyperlink r:id="rId25">
         <w:r>
           <w:rPr>
             <w:rStyle w:val="Hyperlink"/>
@@ -4586,7 +4655,7 @@
         <w:t>ModelCheckpoint – Keras</w:t>
         <w:br/>
       </w:r>
-      <w:hyperlink r:id="rId28">
+      <w:hyperlink r:id="rId26">
         <w:r>
           <w:rPr>
             <w:rStyle w:val="Hyperlink"/>
@@ -4643,7 +4712,7 @@
         <w:t>Kaggle Datasets Platform</w:t>
         <w:br/>
       </w:r>
-      <w:hyperlink r:id="rId29">
+      <w:hyperlink r:id="rId27">
         <w:r>
           <w:rPr>
             <w:rStyle w:val="Hyperlink"/>
@@ -4663,12 +4732,12 @@
       </w:r>
     </w:p>
     <w:sectPr>
-      <w:headerReference w:type="even" r:id="rId30"/>
-      <w:headerReference w:type="default" r:id="rId31"/>
-      <w:headerReference w:type="first" r:id="rId32"/>
-      <w:footerReference w:type="even" r:id="rId33"/>
-      <w:footerReference w:type="default" r:id="rId34"/>
-      <w:footerReference w:type="first" r:id="rId35"/>
+      <w:headerReference w:type="even" r:id="rId28"/>
+      <w:headerReference w:type="default" r:id="rId29"/>
+      <w:headerReference w:type="first" r:id="rId30"/>
+      <w:footerReference w:type="even" r:id="rId31"/>
+      <w:footerReference w:type="default" r:id="rId32"/>
+      <w:footerReference w:type="first" r:id="rId33"/>
       <w:type w:val="nextPage"/>
       <w:pgSz w:w="11906" w:h="16838"/>
       <w:pgMar w:left="1440" w:right="1440" w:gutter="0" w:header="0" w:top="2160" w:footer="706" w:bottom="1440"/>

</xml_diff>